<commit_message>
Updated with new question
</commit_message>
<xml_diff>
--- a/Lesson 09 Code Talk.docx
+++ b/Lesson 09 Code Talk.docx
@@ -1,6 +1,6 @@
 
 <file path=word/document.xml><?xml version="1.0" encoding="utf-8"?>
-<w:document xmlns:wpc="http://schemas.microsoft.com/office/word/2010/wordprocessingCanvas" xmlns:cx="http://schemas.microsoft.com/office/drawing/2014/chartex" xmlns:cx1="http://schemas.microsoft.com/office/drawing/2015/9/8/chartex" xmlns:cx2="http://schemas.microsoft.com/office/drawing/2015/10/21/chartex" xmlns:cx3="http://schemas.microsoft.com/office/drawing/2016/5/9/chartex" xmlns:cx4="http://schemas.microsoft.com/office/drawing/2016/5/10/chartex" xmlns:cx5="http://schemas.microsoft.com/office/drawing/2016/5/11/chartex" xmlns:cx6="http://schemas.microsoft.com/office/drawing/2016/5/12/chartex" xmlns:cx7="http://schemas.microsoft.com/office/drawing/2016/5/13/chartex" xmlns:cx8="http://schemas.microsoft.com/office/drawing/2016/5/14/chartex" xmlns:mc="http://schemas.openxmlformats.org/markup-compatibility/2006" xmlns:aink="http://schemas.microsoft.com/office/drawing/2016/ink" xmlns:am3d="http://schemas.microsoft.com/office/drawing/2017/model3d" xmlns:o="urn:schemas-microsoft-com:office:office" xmlns:r="http://schemas.openxmlformats.org/officeDocument/2006/relationships" xmlns:m="http://schemas.openxmlformats.org/officeDocument/2006/math" xmlns:v="urn:schemas-microsoft-com:vml" xmlns:wp14="http://schemas.microsoft.com/office/word/2010/wordprocessingDrawing" xmlns:wp="http://schemas.openxmlformats.org/drawingml/2006/wordprocessingDrawing" xmlns:w10="urn:schemas-microsoft-com:office:word" xmlns:w="http://schemas.openxmlformats.org/wordprocessingml/2006/main" xmlns:w14="http://schemas.microsoft.com/office/word/2010/wordml" xmlns:w15="http://schemas.microsoft.com/office/word/2012/wordml" xmlns:w16cex="http://schemas.microsoft.com/office/word/2018/wordml/cex" xmlns:w16cid="http://schemas.microsoft.com/office/word/2016/wordml/cid" xmlns:w16="http://schemas.microsoft.com/office/word/2018/wordml" xmlns:w16sdtdh="http://schemas.microsoft.com/office/word/2020/wordml/sdtdatahash" xmlns:w16se="http://schemas.microsoft.com/office/word/2015/wordml/symex" xmlns:wpg="http://schemas.microsoft.com/office/word/2010/wordprocessingGroup" xmlns:wpi="http://schemas.microsoft.com/office/word/2010/wordprocessingInk" xmlns:wne="http://schemas.microsoft.com/office/word/2006/wordml" xmlns:wps="http://schemas.microsoft.com/office/word/2010/wordprocessingShape" mc:Ignorable="w14 w15 w16se w16cid w16 w16cex w16sdtdh wp14">
+<w:document xmlns:wpc="http://schemas.microsoft.com/office/word/2010/wordprocessingCanvas" xmlns:mc="http://schemas.openxmlformats.org/markup-compatibility/2006" xmlns:o="urn:schemas-microsoft-com:office:office" xmlns:r="http://schemas.openxmlformats.org/officeDocument/2006/relationships" xmlns:m="http://schemas.openxmlformats.org/officeDocument/2006/math" xmlns:v="urn:schemas-microsoft-com:vml" xmlns:wp14="http://schemas.microsoft.com/office/word/2010/wordprocessingDrawing" xmlns:wp="http://schemas.openxmlformats.org/drawingml/2006/wordprocessingDrawing" xmlns:w10="urn:schemas-microsoft-com:office:word" xmlns:w="http://schemas.openxmlformats.org/wordprocessingml/2006/main" xmlns:w14="http://schemas.microsoft.com/office/word/2010/wordml" xmlns:w15="http://schemas.microsoft.com/office/word/2012/wordml" xmlns:wpg="http://schemas.microsoft.com/office/word/2010/wordprocessingGroup" xmlns:wpi="http://schemas.microsoft.com/office/word/2010/wordprocessingInk" xmlns:wne="http://schemas.microsoft.com/office/word/2006/wordml" xmlns:wps="http://schemas.microsoft.com/office/word/2010/wordprocessingShape" mc:Ignorable="w14 w15 wp14">
   <w:body>
     <w:p>
       <w:pPr>
@@ -42,7 +42,7 @@
           <w:sz w:val="24"/>
           <w:szCs w:val="24"/>
         </w:rPr>
-        <w:t>Describe simple Bayesian Networks from your life. How would you estimate conditional probability tables for them? (If you have problems describing them, just draw them on a piece of paper, take a photo and upload a picture.)</w:t>
+        <w:t>This week, you explored ethical issues in Machine Learning. Specifically, you were asked to think about how, in any given machine learning system, the data or the model may be biased towards certain groups.</w:t>
       </w:r>
     </w:p>
     <w:p>
@@ -60,107 +60,7 @@
           <w:sz w:val="24"/>
           <w:szCs w:val="24"/>
         </w:rPr>
-        <w:t xml:space="preserve">Bayesian Networks are widely used, examples of </w:t>
-      </w:r>
-      <w:r>
-        <w:rPr>
-          <w:rFonts w:ascii="Times New Roman" w:eastAsia="Times New Roman" w:hAnsi="Times New Roman" w:cs="Times New Roman"/>
-          <w:sz w:val="24"/>
-          <w:szCs w:val="24"/>
-        </w:rPr>
-        <w:t xml:space="preserve">some applications for this tool are: </w:t>
-      </w:r>
-    </w:p>
-    <w:p>
-      <w:pPr>
-        <w:pStyle w:val="ListParagraph"/>
-        <w:numPr>
-          <w:ilvl w:val="0"/>
-          <w:numId w:val="1"/>
-        </w:numPr>
-        <w:spacing w:before="100" w:beforeAutospacing="1" w:after="100" w:afterAutospacing="1" w:line="240" w:lineRule="auto"/>
-        <w:rPr>
-          <w:rFonts w:ascii="Times New Roman" w:eastAsia="Times New Roman" w:hAnsi="Times New Roman" w:cs="Times New Roman"/>
-          <w:sz w:val="24"/>
-          <w:szCs w:val="24"/>
-        </w:rPr>
-      </w:pPr>
-      <w:r>
-        <w:rPr>
-          <w:rFonts w:ascii="Times New Roman" w:eastAsia="Times New Roman" w:hAnsi="Times New Roman" w:cs="Times New Roman"/>
-          <w:sz w:val="24"/>
-          <w:szCs w:val="24"/>
-        </w:rPr>
-        <w:t>Disease Diagnosis</w:t>
-      </w:r>
-    </w:p>
-    <w:p>
-      <w:pPr>
-        <w:pStyle w:val="ListParagraph"/>
-        <w:numPr>
-          <w:ilvl w:val="0"/>
-          <w:numId w:val="1"/>
-        </w:numPr>
-        <w:spacing w:before="100" w:beforeAutospacing="1" w:after="100" w:afterAutospacing="1" w:line="240" w:lineRule="auto"/>
-        <w:rPr>
-          <w:rFonts w:ascii="Times New Roman" w:eastAsia="Times New Roman" w:hAnsi="Times New Roman" w:cs="Times New Roman"/>
-          <w:sz w:val="24"/>
-          <w:szCs w:val="24"/>
-        </w:rPr>
-      </w:pPr>
-      <w:r>
-        <w:rPr>
-          <w:rFonts w:ascii="Times New Roman" w:eastAsia="Times New Roman" w:hAnsi="Times New Roman" w:cs="Times New Roman"/>
-          <w:sz w:val="24"/>
-          <w:szCs w:val="24"/>
-        </w:rPr>
-        <w:t>Optimized Web Search</w:t>
-      </w:r>
-    </w:p>
-    <w:p>
-      <w:pPr>
-        <w:pStyle w:val="ListParagraph"/>
-        <w:numPr>
-          <w:ilvl w:val="0"/>
-          <w:numId w:val="1"/>
-        </w:numPr>
-        <w:spacing w:before="100" w:beforeAutospacing="1" w:after="100" w:afterAutospacing="1" w:line="240" w:lineRule="auto"/>
-        <w:rPr>
-          <w:rFonts w:ascii="Times New Roman" w:eastAsia="Times New Roman" w:hAnsi="Times New Roman" w:cs="Times New Roman"/>
-          <w:sz w:val="24"/>
-          <w:szCs w:val="24"/>
-        </w:rPr>
-      </w:pPr>
-      <w:r>
-        <w:rPr>
-          <w:rFonts w:ascii="Times New Roman" w:eastAsia="Times New Roman" w:hAnsi="Times New Roman" w:cs="Times New Roman"/>
-          <w:sz w:val="24"/>
-          <w:szCs w:val="24"/>
-        </w:rPr>
-        <w:t>Spam Filtering</w:t>
-      </w:r>
-    </w:p>
-    <w:p>
-      <w:pPr>
-        <w:pStyle w:val="ListParagraph"/>
-        <w:numPr>
-          <w:ilvl w:val="0"/>
-          <w:numId w:val="1"/>
-        </w:numPr>
-        <w:spacing w:before="100" w:beforeAutospacing="1" w:after="100" w:afterAutospacing="1" w:line="240" w:lineRule="auto"/>
-        <w:rPr>
-          <w:rFonts w:ascii="Times New Roman" w:eastAsia="Times New Roman" w:hAnsi="Times New Roman" w:cs="Times New Roman"/>
-          <w:sz w:val="24"/>
-          <w:szCs w:val="24"/>
-        </w:rPr>
-      </w:pPr>
-      <w:r>
-        <w:rPr>
-          <w:rFonts w:ascii="Times New Roman" w:eastAsia="Times New Roman" w:hAnsi="Times New Roman" w:cs="Times New Roman"/>
-          <w:sz w:val="24"/>
-          <w:szCs w:val="24"/>
-        </w:rPr>
-        <w:t>Gene Regulatory Networks</w:t>
+        <w:t>After this lesson's reading, share some takeaways you have on the issues related to bias in machine learning. What do you do, or plan to do, in your own career to mitigate? </w:t>
       </w:r>
     </w:p>
     <w:p>
@@ -178,88 +78,13 @@
           <w:sz w:val="24"/>
           <w:szCs w:val="24"/>
         </w:rPr>
-        <w:t xml:space="preserve">One of its </w:t>
-      </w:r>
-      <w:r>
-        <w:rPr>
-          <w:rFonts w:ascii="Times New Roman" w:eastAsia="Times New Roman" w:hAnsi="Times New Roman" w:cs="Times New Roman"/>
-          <w:sz w:val="24"/>
-          <w:szCs w:val="24"/>
-        </w:rPr>
-        <w:t xml:space="preserve">greatest features is the ability to update its answer based on new information, compared to a deterministic </w:t>
-      </w:r>
-      <w:r>
-        <w:rPr>
-          <w:rFonts w:ascii="Times New Roman" w:eastAsia="Times New Roman" w:hAnsi="Times New Roman" w:cs="Times New Roman"/>
-          <w:sz w:val="24"/>
-          <w:szCs w:val="24"/>
-        </w:rPr>
-        <w:t>method (such as classic neural network</w:t>
-      </w:r>
-      <w:r>
-        <w:rPr>
-          <w:rFonts w:ascii="Times New Roman" w:eastAsia="Times New Roman" w:hAnsi="Times New Roman" w:cs="Times New Roman"/>
-          <w:sz w:val="24"/>
-          <w:szCs w:val="24"/>
-        </w:rPr>
-        <w:t>).</w:t>
-      </w:r>
-      <w:r>
-        <w:rPr>
-          <w:rFonts w:ascii="Times New Roman" w:eastAsia="Times New Roman" w:hAnsi="Times New Roman" w:cs="Times New Roman"/>
-          <w:sz w:val="24"/>
-          <w:szCs w:val="24"/>
-        </w:rPr>
-        <w:t xml:space="preserve"> </w:t>
-      </w:r>
-      <w:r>
-        <w:rPr>
-          <w:rFonts w:ascii="Times New Roman" w:eastAsia="Times New Roman" w:hAnsi="Times New Roman" w:cs="Times New Roman"/>
-          <w:sz w:val="24"/>
-          <w:szCs w:val="24"/>
-        </w:rPr>
-        <w:t xml:space="preserve">This thanks to the flexibility given by the probabilistic framework, which assume that whatever information we currently have (a priori distribution) can be updated provided new information </w:t>
-      </w:r>
-      <w:r>
-        <w:rPr>
-          <w:rFonts w:ascii="Times New Roman" w:eastAsia="Times New Roman" w:hAnsi="Times New Roman" w:cs="Times New Roman"/>
-          <w:sz w:val="24"/>
-          <w:szCs w:val="24"/>
-        </w:rPr>
-        <w:t xml:space="preserve">to give a more representative answer of the current situation. </w:t>
+        <w:t>What other issues come to mind when exploring your work in machine learning? Have you thought about the impacts of this work? Explain.</w:t>
       </w:r>
     </w:p>
     <w:p>
-      <w:pPr>
-        <w:spacing w:before="100" w:beforeAutospacing="1" w:after="100" w:afterAutospacing="1" w:line="240" w:lineRule="auto"/>
-        <w:rPr>
-          <w:rFonts w:ascii="Times New Roman" w:eastAsia="Times New Roman" w:hAnsi="Times New Roman" w:cs="Times New Roman"/>
-          <w:sz w:val="24"/>
-          <w:szCs w:val="24"/>
-        </w:rPr>
-      </w:pPr>
+      <w:bookmarkStart w:id="0" w:name="_GoBack"/>
+      <w:bookmarkEnd w:id="0"/>
     </w:p>
-    <w:p>
-      <w:pPr>
-        <w:spacing w:before="100" w:beforeAutospacing="1" w:after="100" w:afterAutospacing="1" w:line="240" w:lineRule="auto"/>
-        <w:rPr>
-          <w:rFonts w:ascii="Times New Roman" w:eastAsia="Times New Roman" w:hAnsi="Times New Roman" w:cs="Times New Roman"/>
-          <w:sz w:val="24"/>
-          <w:szCs w:val="24"/>
-        </w:rPr>
-      </w:pPr>
-    </w:p>
-    <w:p>
-      <w:pPr>
-        <w:spacing w:before="100" w:beforeAutospacing="1" w:after="100" w:afterAutospacing="1" w:line="240" w:lineRule="auto"/>
-        <w:rPr>
-          <w:rFonts w:ascii="Times New Roman" w:eastAsia="Times New Roman" w:hAnsi="Times New Roman" w:cs="Times New Roman"/>
-          <w:sz w:val="24"/>
-          <w:szCs w:val="24"/>
-        </w:rPr>
-      </w:pPr>
-    </w:p>
-    <w:p/>
     <w:sectPr>
       <w:pgSz w:w="12240" w:h="15840"/>
       <w:pgMar w:top="1440" w:right="1440" w:bottom="1440" w:left="1440" w:header="720" w:footer="720" w:gutter="0"/>
@@ -270,128 +95,8 @@
 </w:document>
 </file>
 
-<file path=word/numbering.xml><?xml version="1.0" encoding="utf-8"?>
-<w:numbering xmlns:wpc="http://schemas.microsoft.com/office/word/2010/wordprocessingCanvas" xmlns:cx="http://schemas.microsoft.com/office/drawing/2014/chartex" xmlns:cx1="http://schemas.microsoft.com/office/drawing/2015/9/8/chartex" xmlns:cx2="http://schemas.microsoft.com/office/drawing/2015/10/21/chartex" xmlns:cx3="http://schemas.microsoft.com/office/drawing/2016/5/9/chartex" xmlns:cx4="http://schemas.microsoft.com/office/drawing/2016/5/10/chartex" xmlns:cx5="http://schemas.microsoft.com/office/drawing/2016/5/11/chartex" xmlns:cx6="http://schemas.microsoft.com/office/drawing/2016/5/12/chartex" xmlns:cx7="http://schemas.microsoft.com/office/drawing/2016/5/13/chartex" xmlns:cx8="http://schemas.microsoft.com/office/drawing/2016/5/14/chartex" xmlns:mc="http://schemas.openxmlformats.org/markup-compatibility/2006" xmlns:aink="http://schemas.microsoft.com/office/drawing/2016/ink" xmlns:am3d="http://schemas.microsoft.com/office/drawing/2017/model3d" xmlns:o="urn:schemas-microsoft-com:office:office" xmlns:r="http://schemas.openxmlformats.org/officeDocument/2006/relationships" xmlns:m="http://schemas.openxmlformats.org/officeDocument/2006/math" xmlns:v="urn:schemas-microsoft-com:vml" xmlns:wp14="http://schemas.microsoft.com/office/word/2010/wordprocessingDrawing" xmlns:wp="http://schemas.openxmlformats.org/drawingml/2006/wordprocessingDrawing" xmlns:w10="urn:schemas-microsoft-com:office:word" xmlns:w="http://schemas.openxmlformats.org/wordprocessingml/2006/main" xmlns:w14="http://schemas.microsoft.com/office/word/2010/wordml" xmlns:w15="http://schemas.microsoft.com/office/word/2012/wordml" xmlns:w16cex="http://schemas.microsoft.com/office/word/2018/wordml/cex" xmlns:w16cid="http://schemas.microsoft.com/office/word/2016/wordml/cid" xmlns:w16="http://schemas.microsoft.com/office/word/2018/wordml" xmlns:w16sdtdh="http://schemas.microsoft.com/office/word/2020/wordml/sdtdatahash" xmlns:w16se="http://schemas.microsoft.com/office/word/2015/wordml/symex" xmlns:wpg="http://schemas.microsoft.com/office/word/2010/wordprocessingGroup" xmlns:wpi="http://schemas.microsoft.com/office/word/2010/wordprocessingInk" xmlns:wne="http://schemas.microsoft.com/office/word/2006/wordml" xmlns:wps="http://schemas.microsoft.com/office/word/2010/wordprocessingShape" mc:Ignorable="w14 w15 w16se w16cid w16 w16cex w16sdtdh wp14">
-  <w:abstractNum w:abstractNumId="0" w15:restartNumberingAfterBreak="0">
-    <w:nsid w:val="266A5788"/>
-    <w:multiLevelType w:val="hybridMultilevel"/>
-    <w:tmpl w:val="A000D1AC"/>
-    <w:lvl w:ilvl="0" w:tplc="331C10AA">
-      <w:numFmt w:val="bullet"/>
-      <w:lvlText w:val="-"/>
-      <w:lvlJc w:val="left"/>
-      <w:pPr>
-        <w:ind w:left="720" w:hanging="360"/>
-      </w:pPr>
-      <w:rPr>
-        <w:rFonts w:ascii="Times New Roman" w:eastAsia="Times New Roman" w:hAnsi="Times New Roman" w:cs="Times New Roman" w:hint="default"/>
-      </w:rPr>
-    </w:lvl>
-    <w:lvl w:ilvl="1" w:tplc="04090003" w:tentative="1">
-      <w:start w:val="1"/>
-      <w:numFmt w:val="bullet"/>
-      <w:lvlText w:val="o"/>
-      <w:lvlJc w:val="left"/>
-      <w:pPr>
-        <w:ind w:left="1440" w:hanging="360"/>
-      </w:pPr>
-      <w:rPr>
-        <w:rFonts w:ascii="Courier New" w:hAnsi="Courier New" w:cs="Courier New" w:hint="default"/>
-      </w:rPr>
-    </w:lvl>
-    <w:lvl w:ilvl="2" w:tplc="04090005" w:tentative="1">
-      <w:start w:val="1"/>
-      <w:numFmt w:val="bullet"/>
-      <w:lvlText w:val=""/>
-      <w:lvlJc w:val="left"/>
-      <w:pPr>
-        <w:ind w:left="2160" w:hanging="360"/>
-      </w:pPr>
-      <w:rPr>
-        <w:rFonts w:ascii="Wingdings" w:hAnsi="Wingdings" w:hint="default"/>
-      </w:rPr>
-    </w:lvl>
-    <w:lvl w:ilvl="3" w:tplc="04090001" w:tentative="1">
-      <w:start w:val="1"/>
-      <w:numFmt w:val="bullet"/>
-      <w:lvlText w:val=""/>
-      <w:lvlJc w:val="left"/>
-      <w:pPr>
-        <w:ind w:left="2880" w:hanging="360"/>
-      </w:pPr>
-      <w:rPr>
-        <w:rFonts w:ascii="Symbol" w:hAnsi="Symbol" w:hint="default"/>
-      </w:rPr>
-    </w:lvl>
-    <w:lvl w:ilvl="4" w:tplc="04090003" w:tentative="1">
-      <w:start w:val="1"/>
-      <w:numFmt w:val="bullet"/>
-      <w:lvlText w:val="o"/>
-      <w:lvlJc w:val="left"/>
-      <w:pPr>
-        <w:ind w:left="3600" w:hanging="360"/>
-      </w:pPr>
-      <w:rPr>
-        <w:rFonts w:ascii="Courier New" w:hAnsi="Courier New" w:cs="Courier New" w:hint="default"/>
-      </w:rPr>
-    </w:lvl>
-    <w:lvl w:ilvl="5" w:tplc="04090005" w:tentative="1">
-      <w:start w:val="1"/>
-      <w:numFmt w:val="bullet"/>
-      <w:lvlText w:val=""/>
-      <w:lvlJc w:val="left"/>
-      <w:pPr>
-        <w:ind w:left="4320" w:hanging="360"/>
-      </w:pPr>
-      <w:rPr>
-        <w:rFonts w:ascii="Wingdings" w:hAnsi="Wingdings" w:hint="default"/>
-      </w:rPr>
-    </w:lvl>
-    <w:lvl w:ilvl="6" w:tplc="04090001" w:tentative="1">
-      <w:start w:val="1"/>
-      <w:numFmt w:val="bullet"/>
-      <w:lvlText w:val=""/>
-      <w:lvlJc w:val="left"/>
-      <w:pPr>
-        <w:ind w:left="5040" w:hanging="360"/>
-      </w:pPr>
-      <w:rPr>
-        <w:rFonts w:ascii="Symbol" w:hAnsi="Symbol" w:hint="default"/>
-      </w:rPr>
-    </w:lvl>
-    <w:lvl w:ilvl="7" w:tplc="04090003" w:tentative="1">
-      <w:start w:val="1"/>
-      <w:numFmt w:val="bullet"/>
-      <w:lvlText w:val="o"/>
-      <w:lvlJc w:val="left"/>
-      <w:pPr>
-        <w:ind w:left="5760" w:hanging="360"/>
-      </w:pPr>
-      <w:rPr>
-        <w:rFonts w:ascii="Courier New" w:hAnsi="Courier New" w:cs="Courier New" w:hint="default"/>
-      </w:rPr>
-    </w:lvl>
-    <w:lvl w:ilvl="8" w:tplc="04090005" w:tentative="1">
-      <w:start w:val="1"/>
-      <w:numFmt w:val="bullet"/>
-      <w:lvlText w:val=""/>
-      <w:lvlJc w:val="left"/>
-      <w:pPr>
-        <w:ind w:left="6480" w:hanging="360"/>
-      </w:pPr>
-      <w:rPr>
-        <w:rFonts w:ascii="Wingdings" w:hAnsi="Wingdings" w:hint="default"/>
-      </w:rPr>
-    </w:lvl>
-  </w:abstractNum>
-  <w:num w:numId="1">
-    <w:abstractNumId w:val="0"/>
-  </w:num>
-</w:numbering>
-</file>
-
 <file path=word/styles.xml><?xml version="1.0" encoding="utf-8"?>
-<w:styles xmlns:mc="http://schemas.openxmlformats.org/markup-compatibility/2006" xmlns:r="http://schemas.openxmlformats.org/officeDocument/2006/relationships" xmlns:w="http://schemas.openxmlformats.org/wordprocessingml/2006/main" xmlns:w14="http://schemas.microsoft.com/office/word/2010/wordml" xmlns:w15="http://schemas.microsoft.com/office/word/2012/wordml" xmlns:w16cex="http://schemas.microsoft.com/office/word/2018/wordml/cex" xmlns:w16cid="http://schemas.microsoft.com/office/word/2016/wordml/cid" xmlns:w16="http://schemas.microsoft.com/office/word/2018/wordml" xmlns:w16sdtdh="http://schemas.microsoft.com/office/word/2020/wordml/sdtdatahash" xmlns:w16se="http://schemas.microsoft.com/office/word/2015/wordml/symex" mc:Ignorable="w14 w15 w16se w16cid w16 w16cex w16sdtdh">
+<w:styles xmlns:mc="http://schemas.openxmlformats.org/markup-compatibility/2006" xmlns:r="http://schemas.openxmlformats.org/officeDocument/2006/relationships" xmlns:w="http://schemas.openxmlformats.org/wordprocessingml/2006/main" xmlns:w14="http://schemas.microsoft.com/office/word/2010/wordml" xmlns:w15="http://schemas.microsoft.com/office/word/2012/wordml" mc:Ignorable="w14 w15">
   <w:docDefaults>
     <w:rPrDefault>
       <w:rPr>
@@ -407,7 +112,7 @@
       </w:pPr>
     </w:pPrDefault>
   </w:docDefaults>
-  <w:latentStyles w:defLockedState="0" w:defUIPriority="99" w:defSemiHidden="0" w:defUnhideWhenUsed="0" w:defQFormat="0" w:count="376">
+  <w:latentStyles w:defLockedState="0" w:defUIPriority="99" w:defSemiHidden="0" w:defUnhideWhenUsed="0" w:defQFormat="0" w:count="371">
     <w:lsdException w:name="Normal" w:uiPriority="0" w:qFormat="1"/>
     <w:lsdException w:name="heading 1" w:uiPriority="9" w:qFormat="1"/>
     <w:lsdException w:name="heading 2" w:semiHidden="1" w:uiPriority="9" w:unhideWhenUsed="1" w:qFormat="1"/>
@@ -779,11 +484,6 @@
     <w:lsdException w:name="List Table 5 Dark Accent 6" w:uiPriority="50"/>
     <w:lsdException w:name="List Table 6 Colorful Accent 6" w:uiPriority="51"/>
     <w:lsdException w:name="List Table 7 Colorful Accent 6" w:uiPriority="52"/>
-    <w:lsdException w:name="Mention" w:semiHidden="1" w:unhideWhenUsed="1"/>
-    <w:lsdException w:name="Smart Hyperlink" w:semiHidden="1" w:unhideWhenUsed="1"/>
-    <w:lsdException w:name="Hashtag" w:semiHidden="1" w:unhideWhenUsed="1"/>
-    <w:lsdException w:name="Unresolved Mention" w:semiHidden="1" w:unhideWhenUsed="1"/>
-    <w:lsdException w:name="Smart Link" w:semiHidden="1" w:unhideWhenUsed="1"/>
   </w:latentStyles>
   <w:style w:type="paragraph" w:default="1" w:styleId="Normal">
     <w:name w:val="Normal"/>
@@ -795,7 +495,7 @@
     <w:link w:val="Heading1Char"/>
     <w:uiPriority w:val="9"/>
     <w:qFormat/>
-    <w:rsid w:val="005A3158"/>
+    <w:rsid w:val="00317AC3"/>
     <w:pPr>
       <w:spacing w:before="100" w:beforeAutospacing="1" w:after="100" w:afterAutospacing="1" w:line="240" w:lineRule="auto"/>
       <w:outlineLvl w:val="0"/>
@@ -841,7 +541,7 @@
     <w:basedOn w:val="DefaultParagraphFont"/>
     <w:link w:val="Heading1"/>
     <w:uiPriority w:val="9"/>
-    <w:rsid w:val="005A3158"/>
+    <w:rsid w:val="00317AC3"/>
     <w:rPr>
       <w:rFonts w:ascii="Times New Roman" w:eastAsia="Times New Roman" w:hAnsi="Times New Roman" w:cs="Times New Roman"/>
       <w:b/>
@@ -854,7 +554,7 @@
   <w:style w:type="character" w:customStyle="1" w:styleId="screenreader-only">
     <w:name w:val="screenreader-only"/>
     <w:basedOn w:val="DefaultParagraphFont"/>
-    <w:rsid w:val="005A3158"/>
+    <w:rsid w:val="00317AC3"/>
   </w:style>
   <w:style w:type="paragraph" w:styleId="NormalWeb">
     <w:name w:val="Normal (Web)"/>
@@ -862,7 +562,7 @@
     <w:uiPriority w:val="99"/>
     <w:semiHidden/>
     <w:unhideWhenUsed/>
-    <w:rsid w:val="005A3158"/>
+    <w:rsid w:val="00317AC3"/>
     <w:pPr>
       <w:spacing w:before="100" w:beforeAutospacing="1" w:after="100" w:afterAutospacing="1" w:line="240" w:lineRule="auto"/>
     </w:pPr>
@@ -871,17 +571,6 @@
       <w:sz w:val="24"/>
       <w:szCs w:val="24"/>
     </w:rPr>
-  </w:style>
-  <w:style w:type="paragraph" w:styleId="ListParagraph">
-    <w:name w:val="List Paragraph"/>
-    <w:basedOn w:val="Normal"/>
-    <w:uiPriority w:val="34"/>
-    <w:qFormat/>
-    <w:rsid w:val="00B67A1D"/>
-    <w:pPr>
-      <w:ind w:left="720"/>
-      <w:contextualSpacing/>
-    </w:pPr>
   </w:style>
 </w:styles>
 </file>
@@ -903,7 +592,7 @@
         <a:srgbClr val="E7E6E6"/>
       </a:lt2>
       <a:accent1>
-        <a:srgbClr val="4472C4"/>
+        <a:srgbClr val="5B9BD5"/>
       </a:accent1>
       <a:accent2>
         <a:srgbClr val="ED7D31"/>
@@ -915,7 +604,7 @@
         <a:srgbClr val="FFC000"/>
       </a:accent4>
       <a:accent5>
-        <a:srgbClr val="5B9BD5"/>
+        <a:srgbClr val="4472C4"/>
       </a:accent5>
       <a:accent6>
         <a:srgbClr val="70AD47"/>
@@ -932,9 +621,9 @@
         <a:latin typeface="Calibri Light" panose="020F0302020204030204"/>
         <a:ea typeface=""/>
         <a:cs typeface=""/>
-        <a:font script="Jpan" typeface="游ゴシック Light"/>
+        <a:font script="Jpan" typeface="ＭＳ ゴシック"/>
         <a:font script="Hang" typeface="맑은 고딕"/>
-        <a:font script="Hans" typeface="等线 Light"/>
+        <a:font script="Hans" typeface="宋体"/>
         <a:font script="Hant" typeface="新細明體"/>
         <a:font script="Arab" typeface="Times New Roman"/>
         <a:font script="Hebr" typeface="Times New Roman"/>
@@ -962,31 +651,14 @@
         <a:font script="Viet" typeface="Times New Roman"/>
         <a:font script="Uigh" typeface="Microsoft Uighur"/>
         <a:font script="Geor" typeface="Sylfaen"/>
-        <a:font script="Armn" typeface="Arial"/>
-        <a:font script="Bugi" typeface="Leelawadee UI"/>
-        <a:font script="Bopo" typeface="Microsoft JhengHei"/>
-        <a:font script="Java" typeface="Javanese Text"/>
-        <a:font script="Lisu" typeface="Segoe UI"/>
-        <a:font script="Mymr" typeface="Myanmar Text"/>
-        <a:font script="Nkoo" typeface="Ebrima"/>
-        <a:font script="Olck" typeface="Nirmala UI"/>
-        <a:font script="Osma" typeface="Ebrima"/>
-        <a:font script="Phag" typeface="Phagspa"/>
-        <a:font script="Syrn" typeface="Estrangelo Edessa"/>
-        <a:font script="Syrj" typeface="Estrangelo Edessa"/>
-        <a:font script="Syre" typeface="Estrangelo Edessa"/>
-        <a:font script="Sora" typeface="Nirmala UI"/>
-        <a:font script="Tale" typeface="Microsoft Tai Le"/>
-        <a:font script="Talu" typeface="Microsoft New Tai Lue"/>
-        <a:font script="Tfng" typeface="Ebrima"/>
       </a:majorFont>
       <a:minorFont>
         <a:latin typeface="Calibri" panose="020F0502020204030204"/>
         <a:ea typeface=""/>
         <a:cs typeface=""/>
-        <a:font script="Jpan" typeface="游明朝"/>
+        <a:font script="Jpan" typeface="ＭＳ 明朝"/>
         <a:font script="Hang" typeface="맑은 고딕"/>
-        <a:font script="Hans" typeface="等线"/>
+        <a:font script="Hans" typeface="宋体"/>
         <a:font script="Hant" typeface="新細明體"/>
         <a:font script="Arab" typeface="Arial"/>
         <a:font script="Hebr" typeface="Arial"/>
@@ -1014,23 +686,6 @@
         <a:font script="Viet" typeface="Arial"/>
         <a:font script="Uigh" typeface="Microsoft Uighur"/>
         <a:font script="Geor" typeface="Sylfaen"/>
-        <a:font script="Armn" typeface="Arial"/>
-        <a:font script="Bugi" typeface="Leelawadee UI"/>
-        <a:font script="Bopo" typeface="Microsoft JhengHei"/>
-        <a:font script="Java" typeface="Javanese Text"/>
-        <a:font script="Lisu" typeface="Segoe UI"/>
-        <a:font script="Mymr" typeface="Myanmar Text"/>
-        <a:font script="Nkoo" typeface="Ebrima"/>
-        <a:font script="Olck" typeface="Nirmala UI"/>
-        <a:font script="Osma" typeface="Ebrima"/>
-        <a:font script="Phag" typeface="Phagspa"/>
-        <a:font script="Syrn" typeface="Estrangelo Edessa"/>
-        <a:font script="Syrj" typeface="Estrangelo Edessa"/>
-        <a:font script="Syre" typeface="Estrangelo Edessa"/>
-        <a:font script="Sora" typeface="Nirmala UI"/>
-        <a:font script="Tale" typeface="Microsoft Tai Le"/>
-        <a:font script="Talu" typeface="Microsoft New Tai Lue"/>
-        <a:font script="Tfng" typeface="Ebrima"/>
       </a:minorFont>
     </a:fontScheme>
     <a:fmtScheme name="Office">

</xml_diff>